<commit_message>
Add unit tests for checkout register
Modified checkout register to make methods testable
</commit_message>
<xml_diff>
--- a/resources/Software Architecture Document.docx
+++ b/resources/Software Architecture Document.docx
@@ -35,281 +35,20 @@
     </w:p>
     <w:p>
       <w:pPr>
-        <w:rPr>
-          <w:lang w:val="en-US"/>
-        </w:rPr>
-      </w:pPr>
-    </w:p>
-    <w:sdt>
-      <w:sdtPr>
-        <w:rPr>
-          <w:rFonts w:asciiTheme="minorHAnsi" w:eastAsiaTheme="minorHAnsi" w:hAnsiTheme="minorHAnsi" w:cstheme="minorBidi"/>
-          <w:color w:val="auto"/>
-          <w:kern w:val="2"/>
-          <w:sz w:val="22"/>
-          <w:szCs w:val="22"/>
-          <w:lang w:val="en-AU"/>
-          <w14:ligatures w14:val="standardContextual"/>
-        </w:rPr>
-        <w:id w:val="-2099397914"/>
-        <w:docPartObj>
-          <w:docPartGallery w:val="Table of Contents"/>
-          <w:docPartUnique/>
-        </w:docPartObj>
-      </w:sdtPr>
-      <w:sdtEndPr>
-        <w:rPr>
-          <w:b/>
-          <w:bCs/>
-          <w:noProof/>
-        </w:rPr>
-      </w:sdtEndPr>
-      <w:sdtContent>
-        <w:p>
-          <w:pPr>
-            <w:pStyle w:val="TOCHeading"/>
-          </w:pPr>
-        </w:p>
-        <w:p>
-          <w:pPr>
-            <w:pStyle w:val="TOC1"/>
-            <w:tabs>
-              <w:tab w:val="right" w:leader="dot" w:pos="10456"/>
-            </w:tabs>
-            <w:rPr>
-              <w:rFonts w:eastAsiaTheme="minorEastAsia"/>
-              <w:noProof/>
-              <w:lang w:eastAsia="en-AU"/>
-            </w:rPr>
-          </w:pPr>
-          <w:r>
-            <w:fldChar w:fldCharType="begin"/>
-          </w:r>
-          <w:r>
-            <w:instrText xml:space="preserve"> TOC \o "1-3" \h \z \u </w:instrText>
-          </w:r>
-          <w:r>
-            <w:fldChar w:fldCharType="separate"/>
-          </w:r>
-          <w:hyperlink w:anchor="_Toc146374976" w:history="1">
-            <w:r>
-              <w:rPr>
-                <w:rStyle w:val="Hyperlink"/>
-                <w:noProof/>
-                <w:lang w:val="en-US"/>
-              </w:rPr>
-              <w:t>Introduction</w:t>
-            </w:r>
-            <w:r>
-              <w:rPr>
-                <w:noProof/>
-                <w:webHidden/>
-              </w:rPr>
-              <w:tab/>
-            </w:r>
-            <w:r>
-              <w:rPr>
-                <w:noProof/>
-                <w:webHidden/>
-              </w:rPr>
-              <w:fldChar w:fldCharType="begin"/>
-            </w:r>
-            <w:r>
-              <w:rPr>
-                <w:noProof/>
-                <w:webHidden/>
-              </w:rPr>
-              <w:instrText xml:space="preserve"> PAGEREF _Toc146374976 \h </w:instrText>
-            </w:r>
-            <w:r>
-              <w:rPr>
-                <w:noProof/>
-                <w:webHidden/>
-              </w:rPr>
-            </w:r>
-            <w:r>
-              <w:rPr>
-                <w:noProof/>
-                <w:webHidden/>
-              </w:rPr>
-              <w:fldChar w:fldCharType="separate"/>
-            </w:r>
-            <w:r>
-              <w:rPr>
-                <w:noProof/>
-                <w:webHidden/>
-              </w:rPr>
-              <w:t>2</w:t>
-            </w:r>
-            <w:r>
-              <w:rPr>
-                <w:noProof/>
-                <w:webHidden/>
-              </w:rPr>
-              <w:fldChar w:fldCharType="end"/>
-            </w:r>
-          </w:hyperlink>
-        </w:p>
-        <w:p>
-          <w:pPr>
-            <w:pStyle w:val="TOC1"/>
-            <w:tabs>
-              <w:tab w:val="right" w:leader="dot" w:pos="10456"/>
-            </w:tabs>
-            <w:rPr>
-              <w:rFonts w:eastAsiaTheme="minorEastAsia"/>
-              <w:noProof/>
-              <w:lang w:eastAsia="en-AU"/>
-            </w:rPr>
-          </w:pPr>
-          <w:hyperlink w:anchor="_Toc146374977" w:history="1">
-            <w:r>
-              <w:rPr>
-                <w:rStyle w:val="Hyperlink"/>
-                <w:noProof/>
-                <w:lang w:val="en-US"/>
-              </w:rPr>
-              <w:t>Model</w:t>
-            </w:r>
-            <w:r>
-              <w:rPr>
-                <w:noProof/>
-                <w:webHidden/>
-              </w:rPr>
-              <w:tab/>
-            </w:r>
-            <w:r>
-              <w:rPr>
-                <w:noProof/>
-                <w:webHidden/>
-              </w:rPr>
-              <w:fldChar w:fldCharType="begin"/>
-            </w:r>
-            <w:r>
-              <w:rPr>
-                <w:noProof/>
-                <w:webHidden/>
-              </w:rPr>
-              <w:instrText xml:space="preserve"> PAGEREF _Toc146374977 \h </w:instrText>
-            </w:r>
-            <w:r>
-              <w:rPr>
-                <w:noProof/>
-                <w:webHidden/>
-              </w:rPr>
-            </w:r>
-            <w:r>
-              <w:rPr>
-                <w:noProof/>
-                <w:webHidden/>
-              </w:rPr>
-              <w:fldChar w:fldCharType="separate"/>
-            </w:r>
-            <w:r>
-              <w:rPr>
-                <w:noProof/>
-                <w:webHidden/>
-              </w:rPr>
-              <w:t>3</w:t>
-            </w:r>
-            <w:r>
-              <w:rPr>
-                <w:noProof/>
-                <w:webHidden/>
-              </w:rPr>
-              <w:fldChar w:fldCharType="end"/>
-            </w:r>
-          </w:hyperlink>
-        </w:p>
-        <w:p>
-          <w:pPr>
-            <w:pStyle w:val="TOC1"/>
-            <w:tabs>
-              <w:tab w:val="right" w:leader="dot" w:pos="10456"/>
-            </w:tabs>
-            <w:rPr>
-              <w:rFonts w:eastAsiaTheme="minorEastAsia"/>
-              <w:noProof/>
-              <w:lang w:eastAsia="en-AU"/>
-            </w:rPr>
-          </w:pPr>
-          <w:hyperlink w:anchor="_Toc146374978" w:history="1">
-            <w:r>
-              <w:rPr>
-                <w:rStyle w:val="Hyperlink"/>
-                <w:noProof/>
-                <w:lang w:val="en-US"/>
-              </w:rPr>
-              <w:t>Test Plan</w:t>
-            </w:r>
-            <w:r>
-              <w:rPr>
-                <w:noProof/>
-                <w:webHidden/>
-              </w:rPr>
-              <w:tab/>
-            </w:r>
-            <w:r>
-              <w:rPr>
-                <w:noProof/>
-                <w:webHidden/>
-              </w:rPr>
-              <w:fldChar w:fldCharType="begin"/>
-            </w:r>
-            <w:r>
-              <w:rPr>
-                <w:noProof/>
-                <w:webHidden/>
-              </w:rPr>
-              <w:instrText xml:space="preserve"> PAGEREF _Toc146374978 \h </w:instrText>
-            </w:r>
-            <w:r>
-              <w:rPr>
-                <w:noProof/>
-                <w:webHidden/>
-              </w:rPr>
-            </w:r>
-            <w:r>
-              <w:rPr>
-                <w:noProof/>
-                <w:webHidden/>
-              </w:rPr>
-              <w:fldChar w:fldCharType="separate"/>
-            </w:r>
-            <w:r>
-              <w:rPr>
-                <w:noProof/>
-                <w:webHidden/>
-              </w:rPr>
-              <w:t>4</w:t>
-            </w:r>
-            <w:r>
-              <w:rPr>
-                <w:noProof/>
-                <w:webHidden/>
-              </w:rPr>
-              <w:fldChar w:fldCharType="end"/>
-            </w:r>
-          </w:hyperlink>
-        </w:p>
-        <w:p>
-          <w:r>
-            <w:rPr>
-              <w:b/>
-              <w:bCs/>
-              <w:noProof/>
-            </w:rPr>
-            <w:fldChar w:fldCharType="end"/>
-          </w:r>
-        </w:p>
-      </w:sdtContent>
-    </w:sdt>
-    <w:p>
-      <w:pPr>
-        <w:rPr>
-          <w:lang w:val="en-US"/>
-        </w:rPr>
-      </w:pPr>
+        <w:pStyle w:val="Heading1"/>
+        <w:rPr>
+          <w:lang w:val="en-US"/>
+        </w:rPr>
+      </w:pPr>
+      <w:bookmarkStart w:id="0" w:name="_Toc146374977"/>
+      <w:r>
+        <w:rPr>
+          <w:lang w:val="en-US"/>
+        </w:rPr>
+        <w:lastRenderedPageBreak/>
+        <w:t>Model</w:t>
+      </w:r>
+      <w:bookmarkEnd w:id="0"/>
     </w:p>
     <w:p>
       <w:pPr>
@@ -331,69 +70,21 @@
           <w:lang w:val="en-US"/>
         </w:rPr>
         <w:sectPr>
-          <w:pgSz w:w="11906" w:h="16838"/>
-          <w:pgMar w:top="720" w:right="720" w:bottom="720" w:left="720" w:header="567" w:footer="567" w:gutter="0"/>
-          <w:pgNumType w:start="1"/>
-          <w:cols w:space="708"/>
-          <w:titlePg/>
-          <w:docGrid w:linePitch="360"/>
-        </w:sectPr>
-      </w:pPr>
-    </w:p>
-    <w:p>
-      <w:pPr>
-        <w:pStyle w:val="Heading1"/>
-        <w:rPr>
-          <w:lang w:val="en-US"/>
-        </w:rPr>
-        <w:sectPr>
-          <w:pgSz w:w="11906" w:h="16838"/>
+          <w:pgSz w:w="16838" w:h="11906" w:orient="landscape"/>
           <w:pgMar w:top="720" w:right="720" w:bottom="720" w:left="720" w:header="708" w:footer="708" w:gutter="0"/>
           <w:cols w:space="708"/>
           <w:docGrid w:linePitch="360"/>
         </w:sectPr>
       </w:pPr>
-      <w:bookmarkStart w:id="0" w:name="_Toc146374976"/>
       <w:r>
         <w:rPr>
           <w:lang w:val="en-US"/>
         </w:rPr>
-        <w:t>Introduction</w:t>
-      </w:r>
-      <w:bookmarkEnd w:id="0"/>
-    </w:p>
-    <w:p>
-      <w:pPr>
-        <w:pStyle w:val="Heading1"/>
-        <w:rPr>
-          <w:lang w:val="en-US"/>
-        </w:rPr>
-      </w:pPr>
-      <w:bookmarkStart w:id="1" w:name="_Toc146374977"/>
-      <w:r>
-        <w:rPr>
-          <w:lang w:val="en-US"/>
-        </w:rPr>
-        <w:t>Model</w:t>
-      </w:r>
-      <w:bookmarkEnd w:id="1"/>
-    </w:p>
-    <w:p>
-      <w:pPr>
-        <w:rPr>
-          <w:lang w:val="en-US"/>
-        </w:rPr>
-      </w:pPr>
-      <w:r>
-        <w:rPr>
-          <w:noProof/>
-          <w:lang w:val="en-US"/>
-        </w:rPr>
         <w:drawing>
-          <wp:inline distT="0" distB="0" distL="0" distR="0" wp14:anchorId="73B39BB9" wp14:editId="764EEFD5">
-            <wp:extent cx="9777730" cy="1690370"/>
-            <wp:effectExtent l="0" t="0" r="0" b="5080"/>
-            <wp:docPr id="1070560930" name="Picture 1" descr="A close up of a box&#10;&#10;Description automatically generated"/>
+          <wp:inline distT="0" distB="0" distL="0" distR="0" wp14:anchorId="4C878A5D" wp14:editId="3F51B61D">
+            <wp:extent cx="9777730" cy="3463290"/>
+            <wp:effectExtent l="0" t="0" r="0" b="3810"/>
+            <wp:docPr id="1889667222" name="Picture 1" descr="A black and white paper with text&#10;&#10;Description automatically generated"/>
             <wp:cNvGraphicFramePr>
               <a:graphicFrameLocks xmlns:a="http://schemas.openxmlformats.org/drawingml/2006/main" noChangeAspect="1"/>
             </wp:cNvGraphicFramePr>
@@ -401,7 +92,7 @@
               <a:graphicData uri="http://schemas.openxmlformats.org/drawingml/2006/picture">
                 <pic:pic xmlns:pic="http://schemas.openxmlformats.org/drawingml/2006/picture">
                   <pic:nvPicPr>
-                    <pic:cNvPr id="1070560930" name="Picture 1" descr="A close up of a box&#10;&#10;Description automatically generated"/>
+                    <pic:cNvPr id="1889667222" name="Picture 1" descr="A black and white paper with text&#10;&#10;Description automatically generated"/>
                     <pic:cNvPicPr/>
                   </pic:nvPicPr>
                   <pic:blipFill>
@@ -413,7 +104,7 @@
                   <pic:spPr>
                     <a:xfrm>
                       <a:off x="0" y="0"/>
-                      <a:ext cx="9777730" cy="1690370"/>
+                      <a:ext cx="9777730" cy="3463290"/>
                     </a:xfrm>
                     <a:prstGeom prst="rect">
                       <a:avLst/>
@@ -428,10 +119,20 @@
     </w:p>
     <w:p>
       <w:pPr>
-        <w:rPr>
-          <w:lang w:val="en-US"/>
-        </w:rPr>
-      </w:pPr>
+        <w:pStyle w:val="Heading1"/>
+        <w:rPr>
+          <w:lang w:val="en-US"/>
+        </w:rPr>
+      </w:pPr>
+      <w:bookmarkStart w:id="1" w:name="_Toc146374978"/>
+      <w:r>
+        <w:rPr>
+          <w:lang w:val="en-US"/>
+        </w:rPr>
+        <w:lastRenderedPageBreak/>
+        <w:t>Test Plan</w:t>
+      </w:r>
+      <w:bookmarkEnd w:id="1"/>
     </w:p>
     <w:p>
       <w:pPr>
@@ -442,30 +143,493 @@
     </w:p>
     <w:p>
       <w:pPr>
-        <w:rPr>
-          <w:lang w:val="en-US"/>
-        </w:rPr>
-        <w:sectPr>
-          <w:pgSz w:w="16838" w:h="11906" w:orient="landscape"/>
-          <w:pgMar w:top="720" w:right="720" w:bottom="720" w:left="720" w:header="708" w:footer="708" w:gutter="0"/>
-          <w:cols w:space="708"/>
-          <w:docGrid w:linePitch="360"/>
-        </w:sectPr>
+        <w:pStyle w:val="Heading2"/>
+        <w:rPr>
+          <w:lang w:val="en-US"/>
+        </w:rPr>
+      </w:pPr>
+      <w:r>
+        <w:rPr>
+          <w:lang w:val="en-US"/>
+        </w:rPr>
+        <w:t>Scan Item</w:t>
+      </w:r>
+    </w:p>
+    <w:tbl>
+      <w:tblPr>
+        <w:tblStyle w:val="TableGrid"/>
+        <w:tblW w:w="5000" w:type="pct"/>
+        <w:tblLook w:val="04A0" w:firstRow="1" w:lastRow="0" w:firstColumn="1" w:lastColumn="0" w:noHBand="0" w:noVBand="1"/>
+      </w:tblPr>
+      <w:tblGrid>
+        <w:gridCol w:w="988"/>
+        <w:gridCol w:w="5244"/>
+        <w:gridCol w:w="5309"/>
+        <w:gridCol w:w="3847"/>
+      </w:tblGrid>
+      <w:tr>
+        <w:tc>
+          <w:tcPr>
+            <w:tcW w:w="321" w:type="pct"/>
+          </w:tcPr>
+          <w:p>
+            <w:pPr>
+              <w:rPr>
+                <w:lang w:val="en-US"/>
+              </w:rPr>
+            </w:pPr>
+            <w:r>
+              <w:rPr>
+                <w:lang w:val="en-US"/>
+              </w:rPr>
+              <w:t>Barcode</w:t>
+            </w:r>
+          </w:p>
+        </w:tc>
+        <w:tc>
+          <w:tcPr>
+            <w:tcW w:w="1704" w:type="pct"/>
+          </w:tcPr>
+          <w:p>
+            <w:pPr>
+              <w:rPr>
+                <w:lang w:val="en-US"/>
+              </w:rPr>
+            </w:pPr>
+            <w:r>
+              <w:rPr>
+                <w:lang w:val="en-US"/>
+              </w:rPr>
+              <w:t>Expected Output</w:t>
+            </w:r>
+          </w:p>
+        </w:tc>
+        <w:tc>
+          <w:tcPr>
+            <w:tcW w:w="1725" w:type="pct"/>
+          </w:tcPr>
+          <w:p>
+            <w:pPr>
+              <w:rPr>
+                <w:lang w:val="en-US"/>
+              </w:rPr>
+            </w:pPr>
+            <w:r>
+              <w:rPr>
+                <w:lang w:val="en-US"/>
+              </w:rPr>
+              <w:t>Actual Output</w:t>
+            </w:r>
+          </w:p>
+        </w:tc>
+        <w:tc>
+          <w:tcPr>
+            <w:tcW w:w="1250" w:type="pct"/>
+          </w:tcPr>
+          <w:p>
+            <w:pPr>
+              <w:rPr>
+                <w:lang w:val="en-US"/>
+              </w:rPr>
+            </w:pPr>
+            <w:r>
+              <w:rPr>
+                <w:lang w:val="en-US"/>
+              </w:rPr>
+              <w:t>Comments</w:t>
+            </w:r>
+          </w:p>
+        </w:tc>
+      </w:tr>
+      <w:tr>
+        <w:tc>
+          <w:tcPr>
+            <w:tcW w:w="321" w:type="pct"/>
+          </w:tcPr>
+          <w:p>
+            <w:pPr>
+              <w:rPr>
+                <w:lang w:val="en-US"/>
+              </w:rPr>
+            </w:pPr>
+            <w:r>
+              <w:rPr>
+                <w:lang w:val="en-US"/>
+              </w:rPr>
+              <w:t>001</w:t>
+            </w:r>
+          </w:p>
+        </w:tc>
+        <w:tc>
+          <w:tcPr>
+            <w:tcW w:w="1704" w:type="pct"/>
+          </w:tcPr>
+          <w:p>
+            <w:pPr>
+              <w:rPr>
+                <w:lang w:val="en-US"/>
+              </w:rPr>
+            </w:pPr>
+            <w:r>
+              <w:rPr>
+                <w:lang w:val="en-US"/>
+              </w:rPr>
+              <w:t>ITEM: Garlic Paste | PRICE: $0.43 | SUBTOTAL: $0.43</w:t>
+            </w:r>
+          </w:p>
+        </w:tc>
+        <w:tc>
+          <w:tcPr>
+            <w:tcW w:w="1725" w:type="pct"/>
+          </w:tcPr>
+          <w:p>
+            <w:pPr>
+              <w:rPr>
+                <w:lang w:val="en-US"/>
+              </w:rPr>
+            </w:pPr>
+            <w:r>
+              <w:rPr>
+                <w:lang w:val="en-US"/>
+              </w:rPr>
+              <w:t>ITEM: Garlic Paste | PRICE: $0.43 | SUBTOTAL: $0.43</w:t>
+            </w:r>
+          </w:p>
+        </w:tc>
+        <w:tc>
+          <w:tcPr>
+            <w:tcW w:w="1250" w:type="pct"/>
+          </w:tcPr>
+          <w:p>
+            <w:pPr>
+              <w:rPr>
+                <w:lang w:val="en-US"/>
+              </w:rPr>
+            </w:pPr>
+            <w:r>
+              <w:rPr>
+                <w:lang w:val="en-US"/>
+              </w:rPr>
+              <w:t>Good</w:t>
+            </w:r>
+          </w:p>
+        </w:tc>
+      </w:tr>
+      <w:tr>
+        <w:tc>
+          <w:tcPr>
+            <w:tcW w:w="321" w:type="pct"/>
+          </w:tcPr>
+          <w:p>
+            <w:pPr>
+              <w:rPr>
+                <w:lang w:val="en-US"/>
+              </w:rPr>
+            </w:pPr>
+            <w:r>
+              <w:rPr>
+                <w:lang w:val="en-US"/>
+              </w:rPr>
+              <w:t>002</w:t>
+            </w:r>
+          </w:p>
+        </w:tc>
+        <w:tc>
+          <w:tcPr>
+            <w:tcW w:w="1704" w:type="pct"/>
+          </w:tcPr>
+          <w:p>
+            <w:pPr>
+              <w:rPr>
+                <w:lang w:val="en-US"/>
+              </w:rPr>
+            </w:pPr>
+            <w:r>
+              <w:rPr>
+                <w:lang w:val="en-US"/>
+              </w:rPr>
+              <w:t>ITEM: Rabbit Legs | PRICE: $7.72 | SUBTOTAL: $8.15</w:t>
+            </w:r>
+          </w:p>
+        </w:tc>
+        <w:tc>
+          <w:tcPr>
+            <w:tcW w:w="1725" w:type="pct"/>
+          </w:tcPr>
+          <w:p>
+            <w:pPr>
+              <w:rPr>
+                <w:lang w:val="en-US"/>
+              </w:rPr>
+            </w:pPr>
+            <w:r>
+              <w:rPr>
+                <w:lang w:val="en-US"/>
+              </w:rPr>
+              <w:t>ITEM: Rabbit Legs | PRICE: $7.72 | SUBTOTAL: $8.15</w:t>
+            </w:r>
+          </w:p>
+        </w:tc>
+        <w:tc>
+          <w:tcPr>
+            <w:tcW w:w="1250" w:type="pct"/>
+          </w:tcPr>
+          <w:p>
+            <w:pPr>
+              <w:rPr>
+                <w:lang w:val="en-US"/>
+              </w:rPr>
+            </w:pPr>
+            <w:r>
+              <w:rPr>
+                <w:lang w:val="en-US"/>
+              </w:rPr>
+              <w:t>Good</w:t>
+            </w:r>
+          </w:p>
+        </w:tc>
+      </w:tr>
+      <w:tr>
+        <w:tc>
+          <w:tcPr>
+            <w:tcW w:w="321" w:type="pct"/>
+          </w:tcPr>
+          <w:p>
+            <w:pPr>
+              <w:rPr>
+                <w:lang w:val="en-US"/>
+              </w:rPr>
+            </w:pPr>
+            <w:r>
+              <w:rPr>
+                <w:lang w:val="en-US"/>
+              </w:rPr>
+              <w:t>123</w:t>
+            </w:r>
+          </w:p>
+        </w:tc>
+        <w:tc>
+          <w:tcPr>
+            <w:tcW w:w="1704" w:type="pct"/>
+          </w:tcPr>
+          <w:p>
+            <w:pPr>
+              <w:rPr>
+                <w:lang w:val="en-US"/>
+              </w:rPr>
+            </w:pPr>
+            <w:r>
+              <w:rPr>
+                <w:lang w:val="en-US"/>
+              </w:rPr>
+              <w:t>ERROR!! Scanned barcode is incorrect</w:t>
+            </w:r>
+          </w:p>
+        </w:tc>
+        <w:tc>
+          <w:tcPr>
+            <w:tcW w:w="1725" w:type="pct"/>
+          </w:tcPr>
+          <w:p>
+            <w:pPr>
+              <w:rPr>
+                <w:lang w:val="en-US"/>
+              </w:rPr>
+            </w:pPr>
+            <w:r>
+              <w:rPr>
+                <w:lang w:val="en-US"/>
+              </w:rPr>
+              <w:t>ERROR!! Scanned barcode is incorrect</w:t>
+            </w:r>
+          </w:p>
+        </w:tc>
+        <w:tc>
+          <w:tcPr>
+            <w:tcW w:w="1250" w:type="pct"/>
+          </w:tcPr>
+          <w:p>
+            <w:pPr>
+              <w:rPr>
+                <w:lang w:val="en-US"/>
+              </w:rPr>
+            </w:pPr>
+            <w:r>
+              <w:rPr>
+                <w:lang w:val="en-US"/>
+              </w:rPr>
+              <w:t>Good</w:t>
+            </w:r>
+          </w:p>
+        </w:tc>
+      </w:tr>
+      <w:tr>
+        <w:tc>
+          <w:tcPr>
+            <w:tcW w:w="321" w:type="pct"/>
+          </w:tcPr>
+          <w:p>
+            <w:pPr>
+              <w:rPr>
+                <w:lang w:val="en-US"/>
+              </w:rPr>
+            </w:pPr>
+            <w:r>
+              <w:rPr>
+                <w:lang w:val="en-US"/>
+              </w:rPr>
+              <w:t>-</w:t>
+            </w:r>
+          </w:p>
+        </w:tc>
+        <w:tc>
+          <w:tcPr>
+            <w:tcW w:w="1704" w:type="pct"/>
+          </w:tcPr>
+          <w:p>
+            <w:pPr>
+              <w:rPr>
+                <w:lang w:val="en-US"/>
+              </w:rPr>
+            </w:pPr>
+            <w:r>
+              <w:rPr>
+                <w:lang w:val="en-US"/>
+              </w:rPr>
+              <w:t>ERROR!! Scanned barcode is incorrect</w:t>
+            </w:r>
+          </w:p>
+        </w:tc>
+        <w:tc>
+          <w:tcPr>
+            <w:tcW w:w="1725" w:type="pct"/>
+          </w:tcPr>
+          <w:p>
+            <w:pPr>
+              <w:rPr>
+                <w:lang w:val="en-US"/>
+              </w:rPr>
+            </w:pPr>
+            <w:r>
+              <w:rPr>
+                <w:lang w:val="en-US"/>
+              </w:rPr>
+              <w:t>ERROR!! Scanned barcode is incorrect</w:t>
+            </w:r>
+          </w:p>
+        </w:tc>
+        <w:tc>
+          <w:tcPr>
+            <w:tcW w:w="1250" w:type="pct"/>
+          </w:tcPr>
+          <w:p>
+            <w:pPr>
+              <w:rPr>
+                <w:lang w:val="en-US"/>
+              </w:rPr>
+            </w:pPr>
+            <w:r>
+              <w:rPr>
+                <w:lang w:val="en-US"/>
+              </w:rPr>
+              <w:t>Good</w:t>
+            </w:r>
+          </w:p>
+        </w:tc>
+      </w:tr>
+    </w:tbl>
+    <w:p>
+      <w:pPr>
+        <w:rPr>
+          <w:lang w:val="en-US"/>
+        </w:rPr>
       </w:pPr>
     </w:p>
     <w:p>
       <w:pPr>
-        <w:pStyle w:val="Heading1"/>
-        <w:rPr>
-          <w:lang w:val="en-US"/>
-        </w:rPr>
-      </w:pPr>
-      <w:bookmarkStart w:id="2" w:name="_Toc146374978"/>
+        <w:rPr>
+          <w:lang w:val="en-US"/>
+        </w:rPr>
+      </w:pPr>
       <w:r>
         <w:rPr>
           <w:lang w:val="en-US"/>
         </w:rPr>
-        <w:t>Process</w:t>
+        <w:drawing>
+          <wp:inline distT="0" distB="0" distL="0" distR="0" wp14:anchorId="611A5CD5" wp14:editId="4B683C62">
+            <wp:extent cx="3982006" cy="3600953"/>
+            <wp:effectExtent l="0" t="0" r="0" b="0"/>
+            <wp:docPr id="1535701413" name="Picture 1"/>
+            <wp:cNvGraphicFramePr>
+              <a:graphicFrameLocks xmlns:a="http://schemas.openxmlformats.org/drawingml/2006/main" noChangeAspect="1"/>
+            </wp:cNvGraphicFramePr>
+            <a:graphic xmlns:a="http://schemas.openxmlformats.org/drawingml/2006/main">
+              <a:graphicData uri="http://schemas.openxmlformats.org/drawingml/2006/picture">
+                <pic:pic xmlns:pic="http://schemas.openxmlformats.org/drawingml/2006/picture">
+                  <pic:nvPicPr>
+                    <pic:cNvPr id="1535701413" name=""/>
+                    <pic:cNvPicPr/>
+                  </pic:nvPicPr>
+                  <pic:blipFill>
+                    <a:blip r:embed="rId11"/>
+                    <a:stretch>
+                      <a:fillRect/>
+                    </a:stretch>
+                  </pic:blipFill>
+                  <pic:spPr>
+                    <a:xfrm>
+                      <a:off x="0" y="0"/>
+                      <a:ext cx="3982006" cy="3600953"/>
+                    </a:xfrm>
+                    <a:prstGeom prst="rect">
+                      <a:avLst/>
+                    </a:prstGeom>
+                  </pic:spPr>
+                </pic:pic>
+              </a:graphicData>
+            </a:graphic>
+          </wp:inline>
+        </w:drawing>
+      </w:r>
+      <w:r>
+        <w:rPr>
+          <w:lang w:val="en-US"/>
+        </w:rPr>
+        <w:drawing>
+          <wp:inline distT="0" distB="0" distL="0" distR="0" wp14:anchorId="28637574" wp14:editId="2EC97670">
+            <wp:extent cx="5107774" cy="3877981"/>
+            <wp:effectExtent l="0" t="0" r="0" b="8255"/>
+            <wp:docPr id="156514942" name="Picture 1"/>
+            <wp:cNvGraphicFramePr>
+              <a:graphicFrameLocks xmlns:a="http://schemas.openxmlformats.org/drawingml/2006/main" noChangeAspect="1"/>
+            </wp:cNvGraphicFramePr>
+            <a:graphic xmlns:a="http://schemas.openxmlformats.org/drawingml/2006/main">
+              <a:graphicData uri="http://schemas.openxmlformats.org/drawingml/2006/picture">
+                <pic:pic xmlns:pic="http://schemas.openxmlformats.org/drawingml/2006/picture">
+                  <pic:nvPicPr>
+                    <pic:cNvPr id="156514942" name=""/>
+                    <pic:cNvPicPr/>
+                  </pic:nvPicPr>
+                  <pic:blipFill>
+                    <a:blip r:embed="rId12"/>
+                    <a:stretch>
+                      <a:fillRect/>
+                    </a:stretch>
+                  </pic:blipFill>
+                  <pic:spPr>
+                    <a:xfrm>
+                      <a:off x="0" y="0"/>
+                      <a:ext cx="5124622" cy="3890772"/>
+                    </a:xfrm>
+                    <a:prstGeom prst="rect">
+                      <a:avLst/>
+                    </a:prstGeom>
+                  </pic:spPr>
+                </pic:pic>
+              </a:graphicData>
+            </a:graphic>
+          </wp:inline>
+        </w:drawing>
       </w:r>
     </w:p>
     <w:p>
@@ -478,16 +642,12 @@
         <w:rPr>
           <w:lang w:val="en-US"/>
         </w:rPr>
-        <w:t>Start</w:t>
+        <w:br w:type="page"/>
       </w:r>
     </w:p>
     <w:p>
       <w:pPr>
-        <w:pStyle w:val="ListParagraph"/>
-        <w:numPr>
-          <w:ilvl w:val="0"/>
-          <w:numId w:val="1"/>
-        </w:numPr>
+        <w:pStyle w:val="Heading2"/>
         <w:rPr>
           <w:lang w:val="en-US"/>
         </w:rPr>
@@ -496,24 +656,396 @@
         <w:rPr>
           <w:lang w:val="en-US"/>
         </w:rPr>
-        <w:t xml:space="preserve">Verify transaction </w:t>
+        <w:lastRenderedPageBreak/>
+        <w:t>Accept Payment</w:t>
       </w:r>
-      <w:proofErr w:type="gramStart"/>
-      <w:r>
-        <w:rPr>
-          <w:lang w:val="en-US"/>
-        </w:rPr>
-        <w:t>file</w:t>
-      </w:r>
-      <w:proofErr w:type="gramEnd"/>
+    </w:p>
+    <w:tbl>
+      <w:tblPr>
+        <w:tblStyle w:val="TableGrid"/>
+        <w:tblW w:w="5000" w:type="pct"/>
+        <w:tblLook w:val="04A0" w:firstRow="1" w:lastRow="0" w:firstColumn="1" w:lastColumn="0" w:noHBand="0" w:noVBand="1"/>
+      </w:tblPr>
+      <w:tblGrid>
+        <w:gridCol w:w="1000"/>
+        <w:gridCol w:w="5241"/>
+        <w:gridCol w:w="5306"/>
+        <w:gridCol w:w="3841"/>
+      </w:tblGrid>
+      <w:tr>
+        <w:tc>
+          <w:tcPr>
+            <w:tcW w:w="325" w:type="pct"/>
+          </w:tcPr>
+          <w:p>
+            <w:pPr>
+              <w:rPr>
+                <w:lang w:val="en-US"/>
+              </w:rPr>
+            </w:pPr>
+            <w:r>
+              <w:rPr>
+                <w:lang w:val="en-US"/>
+              </w:rPr>
+              <w:t>Payment</w:t>
+            </w:r>
+          </w:p>
+        </w:tc>
+        <w:tc>
+          <w:tcPr>
+            <w:tcW w:w="1703" w:type="pct"/>
+          </w:tcPr>
+          <w:p>
+            <w:pPr>
+              <w:rPr>
+                <w:lang w:val="en-US"/>
+              </w:rPr>
+            </w:pPr>
+            <w:r>
+              <w:rPr>
+                <w:lang w:val="en-US"/>
+              </w:rPr>
+              <w:t>Expected Output</w:t>
+            </w:r>
+          </w:p>
+        </w:tc>
+        <w:tc>
+          <w:tcPr>
+            <w:tcW w:w="1724" w:type="pct"/>
+          </w:tcPr>
+          <w:p>
+            <w:pPr>
+              <w:rPr>
+                <w:lang w:val="en-US"/>
+              </w:rPr>
+            </w:pPr>
+            <w:r>
+              <w:rPr>
+                <w:lang w:val="en-US"/>
+              </w:rPr>
+              <w:t>Actual Output</w:t>
+            </w:r>
+          </w:p>
+        </w:tc>
+        <w:tc>
+          <w:tcPr>
+            <w:tcW w:w="1249" w:type="pct"/>
+          </w:tcPr>
+          <w:p>
+            <w:pPr>
+              <w:rPr>
+                <w:lang w:val="en-US"/>
+              </w:rPr>
+            </w:pPr>
+            <w:r>
+              <w:rPr>
+                <w:lang w:val="en-US"/>
+              </w:rPr>
+              <w:t>Comments</w:t>
+            </w:r>
+          </w:p>
+        </w:tc>
+      </w:tr>
+      <w:tr>
+        <w:tc>
+          <w:tcPr>
+            <w:tcW w:w="325" w:type="pct"/>
+          </w:tcPr>
+          <w:p>
+            <w:pPr>
+              <w:rPr>
+                <w:lang w:val="en-US"/>
+              </w:rPr>
+            </w:pPr>
+            <w:r>
+              <w:rPr>
+                <w:lang w:val="en-US"/>
+              </w:rPr>
+              <w:t>3</w:t>
+            </w:r>
+          </w:p>
+        </w:tc>
+        <w:tc>
+          <w:tcPr>
+            <w:tcW w:w="1703" w:type="pct"/>
+          </w:tcPr>
+          <w:p>
+            <w:pPr>
+              <w:rPr>
+                <w:lang w:val="en-US"/>
+              </w:rPr>
+            </w:pPr>
+            <w:r>
+              <w:rPr>
+                <w:lang w:val="en-US"/>
+              </w:rPr>
+              <w:t>Payment due: $5.15</w:t>
+            </w:r>
+          </w:p>
+        </w:tc>
+        <w:tc>
+          <w:tcPr>
+            <w:tcW w:w="1724" w:type="pct"/>
+          </w:tcPr>
+          <w:p>
+            <w:pPr>
+              <w:rPr>
+                <w:lang w:val="en-US"/>
+              </w:rPr>
+            </w:pPr>
+            <w:r>
+              <w:rPr>
+                <w:lang w:val="en-US"/>
+              </w:rPr>
+              <w:t>Payment due: $5.15</w:t>
+            </w:r>
+          </w:p>
+        </w:tc>
+        <w:tc>
+          <w:tcPr>
+            <w:tcW w:w="1249" w:type="pct"/>
+          </w:tcPr>
+          <w:p>
+            <w:pPr>
+              <w:rPr>
+                <w:lang w:val="en-US"/>
+              </w:rPr>
+            </w:pPr>
+            <w:r>
+              <w:rPr>
+                <w:lang w:val="en-US"/>
+              </w:rPr>
+              <w:t>Good</w:t>
+            </w:r>
+          </w:p>
+        </w:tc>
+      </w:tr>
+      <w:tr>
+        <w:tc>
+          <w:tcPr>
+            <w:tcW w:w="325" w:type="pct"/>
+          </w:tcPr>
+          <w:p>
+            <w:pPr>
+              <w:rPr>
+                <w:lang w:val="en-US"/>
+              </w:rPr>
+            </w:pPr>
+            <w:r>
+              <w:rPr>
+                <w:lang w:val="en-US"/>
+              </w:rPr>
+              <w:t>5</w:t>
+            </w:r>
+          </w:p>
+        </w:tc>
+        <w:tc>
+          <w:tcPr>
+            <w:tcW w:w="1703" w:type="pct"/>
+          </w:tcPr>
+          <w:p>
+            <w:pPr>
+              <w:rPr>
+                <w:lang w:val="en-US"/>
+              </w:rPr>
+            </w:pPr>
+            <w:r>
+              <w:rPr>
+                <w:lang w:val="en-US"/>
+              </w:rPr>
+              <w:t>Payment due: $0.15</w:t>
+            </w:r>
+          </w:p>
+        </w:tc>
+        <w:tc>
+          <w:tcPr>
+            <w:tcW w:w="1724" w:type="pct"/>
+          </w:tcPr>
+          <w:p>
+            <w:pPr>
+              <w:rPr>
+                <w:lang w:val="en-US"/>
+              </w:rPr>
+            </w:pPr>
+            <w:r>
+              <w:rPr>
+                <w:lang w:val="en-US"/>
+              </w:rPr>
+              <w:t>Payment due: $0.15</w:t>
+            </w:r>
+          </w:p>
+        </w:tc>
+        <w:tc>
+          <w:tcPr>
+            <w:tcW w:w="1249" w:type="pct"/>
+          </w:tcPr>
+          <w:p>
+            <w:pPr>
+              <w:rPr>
+                <w:lang w:val="en-US"/>
+              </w:rPr>
+            </w:pPr>
+            <w:r>
+              <w:rPr>
+                <w:lang w:val="en-US"/>
+              </w:rPr>
+              <w:t>Good</w:t>
+            </w:r>
+          </w:p>
+        </w:tc>
+      </w:tr>
+      <w:tr>
+        <w:tc>
+          <w:tcPr>
+            <w:tcW w:w="325" w:type="pct"/>
+          </w:tcPr>
+          <w:p>
+            <w:pPr>
+              <w:rPr>
+                <w:lang w:val="en-US"/>
+              </w:rPr>
+            </w:pPr>
+            <w:r>
+              <w:rPr>
+                <w:lang w:val="en-US"/>
+              </w:rPr>
+              <w:t>-2</w:t>
+            </w:r>
+          </w:p>
+        </w:tc>
+        <w:tc>
+          <w:tcPr>
+            <w:tcW w:w="1703" w:type="pct"/>
+          </w:tcPr>
+          <w:p>
+            <w:pPr>
+              <w:rPr>
+                <w:lang w:val="en-US"/>
+              </w:rPr>
+            </w:pPr>
+            <w:r>
+              <w:rPr>
+                <w:lang w:val="en-US"/>
+              </w:rPr>
+              <w:t>ERROR!! Invalid amount entered. Please try again.</w:t>
+            </w:r>
+          </w:p>
+        </w:tc>
+        <w:tc>
+          <w:tcPr>
+            <w:tcW w:w="1724" w:type="pct"/>
+          </w:tcPr>
+          <w:p>
+            <w:pPr>
+              <w:rPr>
+                <w:lang w:val="en-US"/>
+              </w:rPr>
+            </w:pPr>
+            <w:r>
+              <w:rPr>
+                <w:lang w:val="en-US"/>
+              </w:rPr>
+              <w:t>ERROR!! Invalid amount entered. Please try again.</w:t>
+            </w:r>
+          </w:p>
+        </w:tc>
+        <w:tc>
+          <w:tcPr>
+            <w:tcW w:w="1249" w:type="pct"/>
+          </w:tcPr>
+          <w:p>
+            <w:pPr>
+              <w:rPr>
+                <w:lang w:val="en-US"/>
+              </w:rPr>
+            </w:pPr>
+            <w:r>
+              <w:rPr>
+                <w:lang w:val="en-US"/>
+              </w:rPr>
+              <w:t>Good</w:t>
+            </w:r>
+          </w:p>
+        </w:tc>
+      </w:tr>
+      <w:tr>
+        <w:tc>
+          <w:tcPr>
+            <w:tcW w:w="325" w:type="pct"/>
+          </w:tcPr>
+          <w:p>
+            <w:pPr>
+              <w:rPr>
+                <w:lang w:val="en-US"/>
+              </w:rPr>
+            </w:pPr>
+          </w:p>
+        </w:tc>
+        <w:tc>
+          <w:tcPr>
+            <w:tcW w:w="1703" w:type="pct"/>
+          </w:tcPr>
+          <w:p>
+            <w:pPr>
+              <w:rPr>
+                <w:lang w:val="en-US"/>
+              </w:rPr>
+            </w:pPr>
+            <w:r>
+              <w:rPr>
+                <w:lang w:val="en-US"/>
+              </w:rPr>
+              <w:t>ERROR!! Invalid amount entered. Please try again.</w:t>
+            </w:r>
+          </w:p>
+        </w:tc>
+        <w:tc>
+          <w:tcPr>
+            <w:tcW w:w="1724" w:type="pct"/>
+          </w:tcPr>
+          <w:p>
+            <w:pPr>
+              <w:rPr>
+                <w:lang w:val="en-US"/>
+              </w:rPr>
+            </w:pPr>
+            <w:r>
+              <w:rPr>
+                <w:lang w:val="en-US"/>
+              </w:rPr>
+              <w:t>ERROR!! Invalid amount entered. Please try again.</w:t>
+            </w:r>
+          </w:p>
+        </w:tc>
+        <w:tc>
+          <w:tcPr>
+            <w:tcW w:w="1249" w:type="pct"/>
+          </w:tcPr>
+          <w:p>
+            <w:pPr>
+              <w:rPr>
+                <w:lang w:val="en-US"/>
+              </w:rPr>
+            </w:pPr>
+            <w:r>
+              <w:rPr>
+                <w:lang w:val="en-US"/>
+              </w:rPr>
+              <w:t>Good</w:t>
+            </w:r>
+          </w:p>
+        </w:tc>
+      </w:tr>
+    </w:tbl>
+    <w:p>
+      <w:pPr>
+        <w:rPr>
+          <w:lang w:val="en-US"/>
+        </w:rPr>
+      </w:pPr>
     </w:p>
     <w:p>
       <w:pPr>
-        <w:pStyle w:val="ListParagraph"/>
-        <w:numPr>
-          <w:ilvl w:val="0"/>
-          <w:numId w:val="1"/>
-        </w:numPr>
         <w:rPr>
           <w:lang w:val="en-US"/>
         </w:rPr>
@@ -522,455 +1054,99 @@
         <w:rPr>
           <w:lang w:val="en-US"/>
         </w:rPr>
-        <w:t xml:space="preserve">Import </w:t>
-      </w:r>
-      <w:proofErr w:type="gramStart"/>
-      <w:r>
-        <w:rPr>
-          <w:lang w:val="en-US"/>
-        </w:rPr>
-        <w:t>products</w:t>
-      </w:r>
-      <w:proofErr w:type="gramEnd"/>
-    </w:p>
-    <w:p>
-      <w:pPr>
-        <w:pStyle w:val="ListParagraph"/>
-        <w:numPr>
-          <w:ilvl w:val="0"/>
-          <w:numId w:val="1"/>
-        </w:numPr>
-        <w:rPr>
-          <w:lang w:val="en-US"/>
-        </w:rPr>
-      </w:pPr>
-      <w:r>
-        <w:rPr>
-          <w:lang w:val="en-US"/>
-        </w:rPr>
-        <w:t xml:space="preserve">Verify </w:t>
-      </w:r>
-      <w:proofErr w:type="gramStart"/>
-      <w:r>
-        <w:rPr>
-          <w:lang w:val="en-US"/>
-        </w:rPr>
-        <w:t>products</w:t>
-      </w:r>
-      <w:proofErr w:type="gramEnd"/>
-    </w:p>
-    <w:p>
-      <w:pPr>
-        <w:pStyle w:val="ListParagraph"/>
-        <w:numPr>
-          <w:ilvl w:val="0"/>
-          <w:numId w:val="1"/>
-        </w:numPr>
-        <w:rPr>
-          <w:lang w:val="en-US"/>
-        </w:rPr>
-      </w:pPr>
-      <w:r>
-        <w:rPr>
-          <w:lang w:val="en-US"/>
-        </w:rPr>
-        <w:t xml:space="preserve">Display </w:t>
-      </w:r>
-      <w:proofErr w:type="gramStart"/>
-      <w:r>
-        <w:rPr>
-          <w:lang w:val="en-US"/>
-        </w:rPr>
-        <w:t>welcome</w:t>
-      </w:r>
-      <w:proofErr w:type="gramEnd"/>
-    </w:p>
-    <w:p>
-      <w:pPr>
-        <w:pStyle w:val="ListParagraph"/>
-        <w:numPr>
-          <w:ilvl w:val="0"/>
-          <w:numId w:val="1"/>
-        </w:numPr>
-        <w:rPr>
-          <w:lang w:val="en-US"/>
-        </w:rPr>
-      </w:pPr>
-      <w:r>
-        <w:rPr>
-          <w:lang w:val="en-US"/>
-        </w:rPr>
-        <w:t xml:space="preserve">Start </w:t>
-      </w:r>
-      <w:proofErr w:type="gramStart"/>
-      <w:r>
-        <w:rPr>
-          <w:lang w:val="en-US"/>
-        </w:rPr>
-        <w:t>transaction</w:t>
-      </w:r>
-      <w:proofErr w:type="gramEnd"/>
-    </w:p>
-    <w:p>
-      <w:pPr>
-        <w:rPr>
-          <w:lang w:val="en-US"/>
-        </w:rPr>
-      </w:pPr>
-      <w:r>
-        <w:rPr>
-          <w:lang w:val="en-US"/>
-        </w:rPr>
-        <w:t>Start</w:t>
+        <w:drawing>
+          <wp:inline distT="0" distB="0" distL="0" distR="0" wp14:anchorId="3C4F0C5C" wp14:editId="3F99F359">
+            <wp:extent cx="3982006" cy="2819794"/>
+            <wp:effectExtent l="0" t="0" r="0" b="0"/>
+            <wp:docPr id="1596867845" name="Picture 1"/>
+            <wp:cNvGraphicFramePr>
+              <a:graphicFrameLocks xmlns:a="http://schemas.openxmlformats.org/drawingml/2006/main" noChangeAspect="1"/>
+            </wp:cNvGraphicFramePr>
+            <a:graphic xmlns:a="http://schemas.openxmlformats.org/drawingml/2006/main">
+              <a:graphicData uri="http://schemas.openxmlformats.org/drawingml/2006/picture">
+                <pic:pic xmlns:pic="http://schemas.openxmlformats.org/drawingml/2006/picture">
+                  <pic:nvPicPr>
+                    <pic:cNvPr id="1596867845" name=""/>
+                    <pic:cNvPicPr/>
+                  </pic:nvPicPr>
+                  <pic:blipFill>
+                    <a:blip r:embed="rId13"/>
+                    <a:stretch>
+                      <a:fillRect/>
+                    </a:stretch>
+                  </pic:blipFill>
+                  <pic:spPr>
+                    <a:xfrm>
+                      <a:off x="0" y="0"/>
+                      <a:ext cx="3982006" cy="2819794"/>
+                    </a:xfrm>
+                    <a:prstGeom prst="rect">
+                      <a:avLst/>
+                    </a:prstGeom>
+                  </pic:spPr>
+                </pic:pic>
+              </a:graphicData>
+            </a:graphic>
+          </wp:inline>
+        </w:drawing>
       </w:r>
       <w:r>
         <w:rPr>
           <w:lang w:val="en-US"/>
         </w:rPr>
-        <w:t xml:space="preserve"> Transaction</w:t>
+        <w:drawing>
+          <wp:inline distT="0" distB="0" distL="0" distR="0" wp14:anchorId="3C56E4D3" wp14:editId="344FA6D4">
+            <wp:extent cx="5766217" cy="3706586"/>
+            <wp:effectExtent l="0" t="0" r="6350" b="8255"/>
+            <wp:docPr id="1346674101" name="Picture 1" descr="A screenshot of a computer&#10;&#10;Description automatically generated"/>
+            <wp:cNvGraphicFramePr>
+              <a:graphicFrameLocks xmlns:a="http://schemas.openxmlformats.org/drawingml/2006/main" noChangeAspect="1"/>
+            </wp:cNvGraphicFramePr>
+            <a:graphic xmlns:a="http://schemas.openxmlformats.org/drawingml/2006/main">
+              <a:graphicData uri="http://schemas.openxmlformats.org/drawingml/2006/picture">
+                <pic:pic xmlns:pic="http://schemas.openxmlformats.org/drawingml/2006/picture">
+                  <pic:nvPicPr>
+                    <pic:cNvPr id="1346674101" name="Picture 1" descr="A screenshot of a computer&#10;&#10;Description automatically generated"/>
+                    <pic:cNvPicPr/>
+                  </pic:nvPicPr>
+                  <pic:blipFill>
+                    <a:blip r:embed="rId14"/>
+                    <a:stretch>
+                      <a:fillRect/>
+                    </a:stretch>
+                  </pic:blipFill>
+                  <pic:spPr>
+                    <a:xfrm>
+                      <a:off x="0" y="0"/>
+                      <a:ext cx="5767051" cy="3707122"/>
+                    </a:xfrm>
+                    <a:prstGeom prst="rect">
+                      <a:avLst/>
+                    </a:prstGeom>
+                  </pic:spPr>
+                </pic:pic>
+              </a:graphicData>
+            </a:graphic>
+          </wp:inline>
+        </w:drawing>
       </w:r>
     </w:p>
     <w:p>
       <w:pPr>
-        <w:pStyle w:val="ListParagraph"/>
-        <w:numPr>
-          <w:ilvl w:val="0"/>
-          <w:numId w:val="1"/>
-        </w:numPr>
-        <w:rPr>
-          <w:lang w:val="en-US"/>
-        </w:rPr>
-      </w:pPr>
-      <w:r>
-        <w:rPr>
-          <w:lang w:val="en-US"/>
-        </w:rPr>
-        <w:t xml:space="preserve">Get </w:t>
-      </w:r>
-      <w:proofErr w:type="gramStart"/>
-      <w:r>
-        <w:rPr>
-          <w:lang w:val="en-US"/>
-        </w:rPr>
-        <w:t>purchases</w:t>
-      </w:r>
-      <w:proofErr w:type="gramEnd"/>
+        <w:rPr>
+          <w:lang w:val="en-US"/>
+        </w:rPr>
+      </w:pPr>
     </w:p>
     <w:p>
       <w:pPr>
-        <w:pStyle w:val="ListParagraph"/>
-        <w:numPr>
-          <w:ilvl w:val="0"/>
-          <w:numId w:val="1"/>
-        </w:numPr>
-        <w:rPr>
-          <w:lang w:val="en-US"/>
-        </w:rPr>
-      </w:pPr>
-      <w:r>
-        <w:rPr>
-          <w:lang w:val="en-US"/>
-        </w:rPr>
-        <w:t>Process payment</w:t>
-      </w:r>
-    </w:p>
-    <w:p>
-      <w:pPr>
-        <w:pStyle w:val="ListParagraph"/>
-        <w:numPr>
-          <w:ilvl w:val="0"/>
-          <w:numId w:val="1"/>
-        </w:numPr>
-        <w:rPr>
-          <w:lang w:val="en-US"/>
-        </w:rPr>
-      </w:pPr>
-      <w:r>
-        <w:rPr>
-          <w:lang w:val="en-US"/>
-        </w:rPr>
-        <w:t>Display receipt</w:t>
-      </w:r>
-    </w:p>
-    <w:p>
-      <w:pPr>
-        <w:rPr>
-          <w:lang w:val="en-US"/>
-        </w:rPr>
-      </w:pPr>
-      <w:r>
-        <w:rPr>
-          <w:lang w:val="en-US"/>
-        </w:rPr>
-        <w:t xml:space="preserve">Get </w:t>
-      </w:r>
-      <w:proofErr w:type="gramStart"/>
-      <w:r>
-        <w:rPr>
-          <w:lang w:val="en-US"/>
-        </w:rPr>
-        <w:t>purchases</w:t>
-      </w:r>
-      <w:proofErr w:type="gramEnd"/>
-    </w:p>
-    <w:p>
-      <w:pPr>
-        <w:pStyle w:val="ListParagraph"/>
-        <w:numPr>
-          <w:ilvl w:val="0"/>
-          <w:numId w:val="1"/>
-        </w:numPr>
-        <w:rPr>
-          <w:lang w:val="en-US"/>
-        </w:rPr>
-      </w:pPr>
-      <w:r>
-        <w:rPr>
-          <w:lang w:val="en-US"/>
-        </w:rPr>
-        <w:t>Scan item</w:t>
-      </w:r>
-    </w:p>
-    <w:p>
-      <w:pPr>
-        <w:pStyle w:val="ListParagraph"/>
-        <w:numPr>
-          <w:ilvl w:val="0"/>
-          <w:numId w:val="1"/>
-        </w:numPr>
-        <w:rPr>
-          <w:lang w:val="en-US"/>
-        </w:rPr>
-      </w:pPr>
-      <w:r>
-        <w:rPr>
-          <w:lang w:val="en-US"/>
-        </w:rPr>
-        <w:t xml:space="preserve">Prompt another </w:t>
-      </w:r>
-      <w:proofErr w:type="gramStart"/>
-      <w:r>
-        <w:rPr>
-          <w:lang w:val="en-US"/>
-        </w:rPr>
-        <w:t>item</w:t>
-      </w:r>
-      <w:proofErr w:type="gramEnd"/>
-    </w:p>
-    <w:p>
-      <w:pPr>
-        <w:rPr>
-          <w:lang w:val="en-US"/>
-        </w:rPr>
-      </w:pPr>
-      <w:r>
-        <w:rPr>
-          <w:lang w:val="en-US"/>
-        </w:rPr>
-        <w:t>Scan item</w:t>
-      </w:r>
-    </w:p>
-    <w:p>
-      <w:pPr>
-        <w:pStyle w:val="ListParagraph"/>
-        <w:numPr>
-          <w:ilvl w:val="0"/>
-          <w:numId w:val="1"/>
-        </w:numPr>
-        <w:rPr>
-          <w:lang w:val="en-US"/>
-        </w:rPr>
-      </w:pPr>
-      <w:r>
-        <w:rPr>
-          <w:lang w:val="en-US"/>
-        </w:rPr>
-        <w:t>Input barcode</w:t>
-      </w:r>
-    </w:p>
-    <w:p>
-      <w:pPr>
-        <w:pStyle w:val="ListParagraph"/>
-        <w:numPr>
-          <w:ilvl w:val="0"/>
-          <w:numId w:val="1"/>
-        </w:numPr>
-        <w:rPr>
-          <w:lang w:val="en-US"/>
-        </w:rPr>
-      </w:pPr>
-      <w:r>
-        <w:rPr>
-          <w:lang w:val="en-US"/>
-        </w:rPr>
-        <w:t xml:space="preserve">If </w:t>
-      </w:r>
-      <w:r>
-        <w:rPr>
-          <w:lang w:val="en-US"/>
-        </w:rPr>
-        <w:t xml:space="preserve">barcode </w:t>
-      </w:r>
-      <w:r>
-        <w:rPr>
-          <w:lang w:val="en-US"/>
-        </w:rPr>
-        <w:t>invalid</w:t>
-      </w:r>
-    </w:p>
-    <w:p>
-      <w:pPr>
-        <w:pStyle w:val="ListParagraph"/>
-        <w:numPr>
-          <w:ilvl w:val="1"/>
-          <w:numId w:val="1"/>
-        </w:numPr>
-        <w:rPr>
-          <w:lang w:val="en-US"/>
-        </w:rPr>
-      </w:pPr>
-      <w:r>
-        <w:rPr>
-          <w:lang w:val="en-US"/>
-        </w:rPr>
-        <w:t>Output error</w:t>
-      </w:r>
-    </w:p>
-    <w:p>
-      <w:pPr>
-        <w:pStyle w:val="ListParagraph"/>
-        <w:numPr>
-          <w:ilvl w:val="1"/>
-          <w:numId w:val="1"/>
-        </w:numPr>
-        <w:rPr>
-          <w:lang w:val="en-US"/>
-        </w:rPr>
-      </w:pPr>
-      <w:r>
-        <w:rPr>
-          <w:lang w:val="en-US"/>
-        </w:rPr>
-        <w:t>Return</w:t>
-      </w:r>
-    </w:p>
-    <w:p>
-      <w:pPr>
-        <w:pStyle w:val="ListParagraph"/>
-        <w:numPr>
-          <w:ilvl w:val="0"/>
-          <w:numId w:val="1"/>
-        </w:numPr>
-        <w:rPr>
-          <w:lang w:val="en-US"/>
-        </w:rPr>
-      </w:pPr>
-      <w:r>
-        <w:rPr>
-          <w:lang w:val="en-US"/>
-        </w:rPr>
-        <w:t xml:space="preserve">Add item to transaction item </w:t>
-      </w:r>
-      <w:proofErr w:type="gramStart"/>
-      <w:r>
-        <w:rPr>
-          <w:lang w:val="en-US"/>
-        </w:rPr>
-        <w:t>list</w:t>
-      </w:r>
-      <w:proofErr w:type="gramEnd"/>
-    </w:p>
-    <w:p>
-      <w:pPr>
-        <w:pStyle w:val="ListParagraph"/>
-        <w:numPr>
-          <w:ilvl w:val="0"/>
-          <w:numId w:val="1"/>
-        </w:numPr>
-        <w:rPr>
-          <w:lang w:val="en-US"/>
-        </w:rPr>
-      </w:pPr>
-      <w:r>
-        <w:rPr>
-          <w:lang w:val="en-US"/>
-        </w:rPr>
-        <w:t xml:space="preserve">Add price to transaction </w:t>
-      </w:r>
-      <w:proofErr w:type="gramStart"/>
-      <w:r>
-        <w:rPr>
-          <w:lang w:val="en-US"/>
-        </w:rPr>
-        <w:t>total</w:t>
-      </w:r>
-      <w:proofErr w:type="gramEnd"/>
-    </w:p>
-    <w:p>
-      <w:pPr>
-        <w:rPr>
-          <w:lang w:val="en-US"/>
-        </w:rPr>
-      </w:pPr>
-    </w:p>
-    <w:p>
-      <w:pPr>
-        <w:rPr>
-          <w:lang w:val="en-US"/>
-        </w:rPr>
-      </w:pPr>
-    </w:p>
-    <w:p>
-      <w:pPr>
-        <w:rPr>
-          <w:lang w:val="en-US"/>
-        </w:rPr>
-      </w:pPr>
-    </w:p>
-    <w:p>
-      <w:pPr>
-        <w:rPr>
-          <w:lang w:val="en-US"/>
-        </w:rPr>
-      </w:pPr>
-    </w:p>
-    <w:p>
-      <w:pPr>
-        <w:rPr>
-          <w:lang w:val="en-US"/>
-        </w:rPr>
-        <w:sectPr>
-          <w:pgSz w:w="11906" w:h="16838"/>
-          <w:pgMar w:top="720" w:right="720" w:bottom="720" w:left="720" w:header="708" w:footer="708" w:gutter="0"/>
-          <w:cols w:space="708"/>
-          <w:docGrid w:linePitch="360"/>
-        </w:sectPr>
-      </w:pPr>
-    </w:p>
-    <w:p>
-      <w:pPr>
-        <w:pStyle w:val="Heading1"/>
-        <w:rPr>
-          <w:lang w:val="en-US"/>
-        </w:rPr>
-      </w:pPr>
-      <w:r>
-        <w:rPr>
-          <w:lang w:val="en-US"/>
-        </w:rPr>
-        <w:t>Test Plan</w:t>
-      </w:r>
-      <w:bookmarkEnd w:id="2"/>
-    </w:p>
-    <w:p>
-      <w:pPr>
         <w:rPr>
           <w:lang w:val="en-US"/>
         </w:rPr>
       </w:pPr>
     </w:p>
     <w:sectPr>
-      <w:pgSz w:w="11906" w:h="16838"/>
+      <w:pgSz w:w="16838" w:h="11906" w:orient="landscape"/>
       <w:pgMar w:top="720" w:right="720" w:bottom="720" w:left="720" w:header="708" w:footer="708" w:gutter="0"/>
       <w:cols w:space="708"/>
       <w:docGrid w:linePitch="360"/>
@@ -1667,6 +1843,28 @@
       <w:szCs w:val="32"/>
     </w:rPr>
   </w:style>
+  <w:style w:type="paragraph" w:styleId="Heading2">
+    <w:name w:val="heading 2"/>
+    <w:basedOn w:val="Normal"/>
+    <w:next w:val="Normal"/>
+    <w:link w:val="Heading2Char"/>
+    <w:uiPriority w:val="9"/>
+    <w:unhideWhenUsed/>
+    <w:qFormat/>
+    <w:rsid w:val="00D16858"/>
+    <w:pPr>
+      <w:keepNext/>
+      <w:keepLines/>
+      <w:spacing w:before="40" w:after="0"/>
+      <w:outlineLvl w:val="1"/>
+    </w:pPr>
+    <w:rPr>
+      <w:rFonts w:asciiTheme="majorHAnsi" w:eastAsiaTheme="majorEastAsia" w:hAnsiTheme="majorHAnsi" w:cstheme="majorBidi"/>
+      <w:color w:val="2F5496" w:themeColor="accent1" w:themeShade="BF"/>
+      <w:sz w:val="26"/>
+      <w:szCs w:val="26"/>
+    </w:rPr>
+  </w:style>
   <w:style w:type="character" w:default="1" w:styleId="DefaultParagraphFont">
     <w:name w:val="Default Paragraph Font"/>
     <w:uiPriority w:val="1"/>
@@ -1835,6 +2033,38 @@
       <w:ind w:left="720"/>
       <w:contextualSpacing/>
     </w:pPr>
+  </w:style>
+  <w:style w:type="character" w:customStyle="1" w:styleId="Heading2Char">
+    <w:name w:val="Heading 2 Char"/>
+    <w:basedOn w:val="DefaultParagraphFont"/>
+    <w:link w:val="Heading2"/>
+    <w:uiPriority w:val="9"/>
+    <w:rsid w:val="00D16858"/>
+    <w:rPr>
+      <w:rFonts w:asciiTheme="majorHAnsi" w:eastAsiaTheme="majorEastAsia" w:hAnsiTheme="majorHAnsi" w:cstheme="majorBidi"/>
+      <w:color w:val="2F5496" w:themeColor="accent1" w:themeShade="BF"/>
+      <w:sz w:val="26"/>
+      <w:szCs w:val="26"/>
+    </w:rPr>
+  </w:style>
+  <w:style w:type="table" w:styleId="TableGrid">
+    <w:name w:val="Table Grid"/>
+    <w:basedOn w:val="TableNormal"/>
+    <w:uiPriority w:val="39"/>
+    <w:rsid w:val="00D16858"/>
+    <w:pPr>
+      <w:spacing w:after="0" w:line="240" w:lineRule="auto"/>
+    </w:pPr>
+    <w:tblPr>
+      <w:tblBorders>
+        <w:top w:val="single" w:sz="4" w:space="0" w:color="auto"/>
+        <w:left w:val="single" w:sz="4" w:space="0" w:color="auto"/>
+        <w:bottom w:val="single" w:sz="4" w:space="0" w:color="auto"/>
+        <w:right w:val="single" w:sz="4" w:space="0" w:color="auto"/>
+        <w:insideH w:val="single" w:sz="4" w:space="0" w:color="auto"/>
+        <w:insideV w:val="single" w:sz="4" w:space="0" w:color="auto"/>
+      </w:tblBorders>
+    </w:tblPr>
   </w:style>
 </w:styles>
 </file>

</xml_diff>

<commit_message>
Fix errors in UML
</commit_message>
<xml_diff>
--- a/resources/Software Architecture Document.docx
+++ b/resources/Software Architecture Document.docx
@@ -81,10 +81,10 @@
           <w:lang w:val="en-US"/>
         </w:rPr>
         <w:drawing>
-          <wp:inline distT="0" distB="0" distL="0" distR="0" wp14:anchorId="4C878A5D" wp14:editId="3F51B61D">
-            <wp:extent cx="9777730" cy="3463290"/>
-            <wp:effectExtent l="0" t="0" r="0" b="3810"/>
-            <wp:docPr id="1889667222" name="Picture 1" descr="A black and white paper with text&#10;&#10;Description automatically generated"/>
+          <wp:inline distT="0" distB="0" distL="0" distR="0" wp14:anchorId="19CFAACD" wp14:editId="2C516AD3">
+            <wp:extent cx="9777730" cy="4121785"/>
+            <wp:effectExtent l="0" t="0" r="0" b="0"/>
+            <wp:docPr id="1499884926" name="Picture 1" descr="A paper with text on it&#10;&#10;Description automatically generated"/>
             <wp:cNvGraphicFramePr>
               <a:graphicFrameLocks xmlns:a="http://schemas.openxmlformats.org/drawingml/2006/main" noChangeAspect="1"/>
             </wp:cNvGraphicFramePr>
@@ -92,7 +92,7 @@
               <a:graphicData uri="http://schemas.openxmlformats.org/drawingml/2006/picture">
                 <pic:pic xmlns:pic="http://schemas.openxmlformats.org/drawingml/2006/picture">
                   <pic:nvPicPr>
-                    <pic:cNvPr id="1889667222" name="Picture 1" descr="A black and white paper with text&#10;&#10;Description automatically generated"/>
+                    <pic:cNvPr id="1499884926" name="Picture 1" descr="A paper with text on it&#10;&#10;Description automatically generated"/>
                     <pic:cNvPicPr/>
                   </pic:nvPicPr>
                   <pic:blipFill>
@@ -104,7 +104,7 @@
                   <pic:spPr>
                     <a:xfrm>
                       <a:off x="0" y="0"/>
-                      <a:ext cx="9777730" cy="3463290"/>
+                      <a:ext cx="9777730" cy="4121785"/>
                     </a:xfrm>
                     <a:prstGeom prst="rect">
                       <a:avLst/>
@@ -553,6 +553,7 @@
       </w:pPr>
       <w:r>
         <w:rPr>
+          <w:noProof/>
           <w:lang w:val="en-US"/>
         </w:rPr>
         <w:drawing>
@@ -593,6 +594,7 @@
       </w:r>
       <w:r>
         <w:rPr>
+          <w:noProof/>
           <w:lang w:val="en-US"/>
         </w:rPr>
         <w:drawing>
@@ -1052,6 +1054,7 @@
       </w:pPr>
       <w:r>
         <w:rPr>
+          <w:noProof/>
           <w:lang w:val="en-US"/>
         </w:rPr>
         <w:drawing>
@@ -1092,6 +1095,7 @@
       </w:r>
       <w:r>
         <w:rPr>
+          <w:noProof/>
           <w:lang w:val="en-US"/>
         </w:rPr>
         <w:drawing>

</xml_diff>